<commit_message>
CPSAP:lab4 in progress. task1 in progress
</commit_message>
<xml_diff>
--- a/CPSAP/Texts/Lab_4/Лабораторная_работа_04.docx
+++ b/CPSAP/Texts/Lab_4/Лабораторная_работа_04.docx
@@ -1,10 +1,10 @@
 
 <file path=word/document.xml><?xml version="1.0" encoding="utf-8"?>
-<w:document xmlns:wpc="http://schemas.microsoft.com/office/word/2010/wordprocessingCanvas" xmlns:cx="http://schemas.microsoft.com/office/drawing/2014/chartex" xmlns:mc="http://schemas.openxmlformats.org/markup-compatibility/2006" xmlns:o="urn:schemas-microsoft-com:office:office" xmlns:r="http://schemas.openxmlformats.org/officeDocument/2006/relationships" xmlns:m="http://schemas.openxmlformats.org/officeDocument/2006/math" xmlns:v="urn:schemas-microsoft-com:vml" xmlns:wp14="http://schemas.microsoft.com/office/word/2010/wordprocessingDrawing" xmlns:wp="http://schemas.openxmlformats.org/drawingml/2006/wordprocessingDrawing" xmlns:w10="urn:schemas-microsoft-com:office:word" xmlns:w="http://schemas.openxmlformats.org/wordprocessingml/2006/main" xmlns:w14="http://schemas.microsoft.com/office/word/2010/wordml" xmlns:w15="http://schemas.microsoft.com/office/word/2012/wordml" xmlns:w16se="http://schemas.microsoft.com/office/word/2015/wordml/symex" xmlns:wpg="http://schemas.microsoft.com/office/word/2010/wordprocessingGroup" xmlns:wpi="http://schemas.microsoft.com/office/word/2010/wordprocessingInk" xmlns:wne="http://schemas.microsoft.com/office/word/2006/wordml" xmlns:wps="http://schemas.microsoft.com/office/word/2010/wordprocessingShape" mc:Ignorable="w14 w15 w16se wp14">
+<w:document xmlns:wpc="http://schemas.microsoft.com/office/word/2010/wordprocessingCanvas" xmlns:cx="http://schemas.microsoft.com/office/drawing/2014/chartex" xmlns:cx1="http://schemas.microsoft.com/office/drawing/2015/9/8/chartex" xmlns:cx2="http://schemas.microsoft.com/office/drawing/2015/10/21/chartex" xmlns:cx3="http://schemas.microsoft.com/office/drawing/2016/5/9/chartex" xmlns:cx4="http://schemas.microsoft.com/office/drawing/2016/5/10/chartex" xmlns:cx5="http://schemas.microsoft.com/office/drawing/2016/5/11/chartex" xmlns:cx6="http://schemas.microsoft.com/office/drawing/2016/5/12/chartex" xmlns:cx7="http://schemas.microsoft.com/office/drawing/2016/5/13/chartex" xmlns:cx8="http://schemas.microsoft.com/office/drawing/2016/5/14/chartex" xmlns:mc="http://schemas.openxmlformats.org/markup-compatibility/2006" xmlns:aink="http://schemas.microsoft.com/office/drawing/2016/ink" xmlns:am3d="http://schemas.microsoft.com/office/drawing/2017/model3d" xmlns:o="urn:schemas-microsoft-com:office:office" xmlns:r="http://schemas.openxmlformats.org/officeDocument/2006/relationships" xmlns:m="http://schemas.openxmlformats.org/officeDocument/2006/math" xmlns:v="urn:schemas-microsoft-com:vml" xmlns:wp14="http://schemas.microsoft.com/office/word/2010/wordprocessingDrawing" xmlns:wp="http://schemas.openxmlformats.org/drawingml/2006/wordprocessingDrawing" xmlns:w10="urn:schemas-microsoft-com:office:word" xmlns:w="http://schemas.openxmlformats.org/wordprocessingml/2006/main" xmlns:w14="http://schemas.microsoft.com/office/word/2010/wordml" xmlns:w15="http://schemas.microsoft.com/office/word/2012/wordml" xmlns:w16cex="http://schemas.microsoft.com/office/word/2018/wordml/cex" xmlns:w16cid="http://schemas.microsoft.com/office/word/2016/wordml/cid" xmlns:w16="http://schemas.microsoft.com/office/word/2018/wordml" xmlns:w16sdtdh="http://schemas.microsoft.com/office/word/2020/wordml/sdtdatahash" xmlns:w16se="http://schemas.microsoft.com/office/word/2015/wordml/symex" xmlns:wpg="http://schemas.microsoft.com/office/word/2010/wordprocessingGroup" xmlns:wpi="http://schemas.microsoft.com/office/word/2010/wordprocessingInk" xmlns:wne="http://schemas.microsoft.com/office/word/2006/wordml" xmlns:wps="http://schemas.microsoft.com/office/word/2010/wordprocessingShape" mc:Ignorable="w14 w15 w16se w16cid w16 w16cex w16sdtdh wp14">
   <w:body>
     <w:p>
       <w:pPr>
-        <w:jc w:val="right"/>
+        <w:jc w:val="center"/>
         <w:rPr>
           <w:rFonts w:ascii="Courier New" w:hAnsi="Courier New" w:cs="Courier New"/>
           <w:sz w:val="28"/>
@@ -460,7 +460,6 @@
               </w:rPr>
               <w:t xml:space="preserve">В теле ответа возвращается массив строк в </w:t>
             </w:r>
-            <w:proofErr w:type="spellStart"/>
             <w:r>
               <w:rPr>
                 <w:rFonts w:ascii="Courier New" w:hAnsi="Courier New" w:cs="Courier New"/>
@@ -470,7 +469,6 @@
               </w:rPr>
               <w:t>json</w:t>
             </w:r>
-            <w:proofErr w:type="spellEnd"/>
             <w:r>
               <w:rPr>
                 <w:rFonts w:ascii="Courier New" w:hAnsi="Courier New" w:cs="Courier New"/>
@@ -548,8 +546,6 @@
               </w:rPr>
               <w:t xml:space="preserve">ую строку в таблицу БД; строка </w:t>
             </w:r>
-            <w:bookmarkStart w:id="0" w:name="_GoBack"/>
-            <w:bookmarkEnd w:id="0"/>
             <w:r>
               <w:rPr>
                 <w:rFonts w:ascii="Courier New" w:hAnsi="Courier New" w:cs="Courier New"/>
@@ -558,7 +554,6 @@
               </w:rPr>
               <w:t xml:space="preserve">передается серверу в </w:t>
             </w:r>
-            <w:proofErr w:type="spellStart"/>
             <w:r>
               <w:rPr>
                 <w:rFonts w:ascii="Courier New" w:hAnsi="Courier New" w:cs="Courier New"/>
@@ -568,7 +563,6 @@
               </w:rPr>
               <w:t>json</w:t>
             </w:r>
-            <w:proofErr w:type="spellEnd"/>
             <w:r>
               <w:rPr>
                 <w:rFonts w:ascii="Courier New" w:hAnsi="Courier New" w:cs="Courier New"/>
@@ -622,7 +616,6 @@
               </w:rPr>
               <w:t xml:space="preserve"> строка в </w:t>
             </w:r>
-            <w:proofErr w:type="spellStart"/>
             <w:r>
               <w:rPr>
                 <w:rFonts w:ascii="Courier New" w:hAnsi="Courier New" w:cs="Courier New"/>
@@ -632,7 +625,6 @@
               </w:rPr>
               <w:t>json</w:t>
             </w:r>
-            <w:proofErr w:type="spellEnd"/>
             <w:r>
               <w:rPr>
                 <w:rFonts w:ascii="Courier New" w:hAnsi="Courier New" w:cs="Courier New"/>
@@ -736,7 +728,6 @@
               </w:rPr>
               <w:t xml:space="preserve"> серверу в </w:t>
             </w:r>
-            <w:proofErr w:type="spellStart"/>
             <w:r>
               <w:rPr>
                 <w:rFonts w:ascii="Courier New" w:hAnsi="Courier New" w:cs="Courier New"/>
@@ -746,7 +737,6 @@
               </w:rPr>
               <w:t>json</w:t>
             </w:r>
-            <w:proofErr w:type="spellEnd"/>
             <w:r>
               <w:rPr>
                 <w:rFonts w:ascii="Courier New" w:hAnsi="Courier New" w:cs="Courier New"/>
@@ -975,7 +965,6 @@
               </w:rPr>
               <w:t xml:space="preserve"> строка в </w:t>
             </w:r>
-            <w:proofErr w:type="spellStart"/>
             <w:r>
               <w:rPr>
                 <w:rFonts w:ascii="Courier New" w:hAnsi="Courier New" w:cs="Courier New"/>
@@ -985,7 +974,6 @@
               </w:rPr>
               <w:t>json</w:t>
             </w:r>
-            <w:proofErr w:type="spellEnd"/>
             <w:r>
               <w:rPr>
                 <w:rFonts w:ascii="Courier New" w:hAnsi="Courier New" w:cs="Courier New"/>
@@ -3254,7 +3242,7 @@
 </file>
 
 <file path=word/numbering.xml><?xml version="1.0" encoding="utf-8"?>
-<w:numbering xmlns:wpc="http://schemas.microsoft.com/office/word/2010/wordprocessingCanvas" xmlns:cx="http://schemas.microsoft.com/office/drawing/2014/chartex" xmlns:mc="http://schemas.openxmlformats.org/markup-compatibility/2006" xmlns:o="urn:schemas-microsoft-com:office:office" xmlns:r="http://schemas.openxmlformats.org/officeDocument/2006/relationships" xmlns:m="http://schemas.openxmlformats.org/officeDocument/2006/math" xmlns:v="urn:schemas-microsoft-com:vml" xmlns:wp14="http://schemas.microsoft.com/office/word/2010/wordprocessingDrawing" xmlns:wp="http://schemas.openxmlformats.org/drawingml/2006/wordprocessingDrawing" xmlns:w10="urn:schemas-microsoft-com:office:word" xmlns:w="http://schemas.openxmlformats.org/wordprocessingml/2006/main" xmlns:w14="http://schemas.microsoft.com/office/word/2010/wordml" xmlns:w15="http://schemas.microsoft.com/office/word/2012/wordml" xmlns:w16se="http://schemas.microsoft.com/office/word/2015/wordml/symex" xmlns:wpg="http://schemas.microsoft.com/office/word/2010/wordprocessingGroup" xmlns:wpi="http://schemas.microsoft.com/office/word/2010/wordprocessingInk" xmlns:wne="http://schemas.microsoft.com/office/word/2006/wordml" xmlns:wps="http://schemas.microsoft.com/office/word/2010/wordprocessingShape" mc:Ignorable="w14 w15 w16se wp14">
+<w:numbering xmlns:wpc="http://schemas.microsoft.com/office/word/2010/wordprocessingCanvas" xmlns:cx="http://schemas.microsoft.com/office/drawing/2014/chartex" xmlns:cx1="http://schemas.microsoft.com/office/drawing/2015/9/8/chartex" xmlns:cx2="http://schemas.microsoft.com/office/drawing/2015/10/21/chartex" xmlns:cx3="http://schemas.microsoft.com/office/drawing/2016/5/9/chartex" xmlns:cx4="http://schemas.microsoft.com/office/drawing/2016/5/10/chartex" xmlns:cx5="http://schemas.microsoft.com/office/drawing/2016/5/11/chartex" xmlns:cx6="http://schemas.microsoft.com/office/drawing/2016/5/12/chartex" xmlns:cx7="http://schemas.microsoft.com/office/drawing/2016/5/13/chartex" xmlns:cx8="http://schemas.microsoft.com/office/drawing/2016/5/14/chartex" xmlns:mc="http://schemas.openxmlformats.org/markup-compatibility/2006" xmlns:aink="http://schemas.microsoft.com/office/drawing/2016/ink" xmlns:am3d="http://schemas.microsoft.com/office/drawing/2017/model3d" xmlns:o="urn:schemas-microsoft-com:office:office" xmlns:r="http://schemas.openxmlformats.org/officeDocument/2006/relationships" xmlns:m="http://schemas.openxmlformats.org/officeDocument/2006/math" xmlns:v="urn:schemas-microsoft-com:vml" xmlns:wp14="http://schemas.microsoft.com/office/word/2010/wordprocessingDrawing" xmlns:wp="http://schemas.openxmlformats.org/drawingml/2006/wordprocessingDrawing" xmlns:w10="urn:schemas-microsoft-com:office:word" xmlns:w="http://schemas.openxmlformats.org/wordprocessingml/2006/main" xmlns:w14="http://schemas.microsoft.com/office/word/2010/wordml" xmlns:w15="http://schemas.microsoft.com/office/word/2012/wordml" xmlns:w16cex="http://schemas.microsoft.com/office/word/2018/wordml/cex" xmlns:w16cid="http://schemas.microsoft.com/office/word/2016/wordml/cid" xmlns:w16="http://schemas.microsoft.com/office/word/2018/wordml" xmlns:w16sdtdh="http://schemas.microsoft.com/office/word/2020/wordml/sdtdatahash" xmlns:w16se="http://schemas.microsoft.com/office/word/2015/wordml/symex" xmlns:wpg="http://schemas.microsoft.com/office/word/2010/wordprocessingGroup" xmlns:wpi="http://schemas.microsoft.com/office/word/2010/wordprocessingInk" xmlns:wne="http://schemas.microsoft.com/office/word/2006/wordml" xmlns:wps="http://schemas.microsoft.com/office/word/2010/wordprocessingShape" mc:Ignorable="w14 w15 w16se w16cid w16 w16cex w16sdtdh wp14">
   <w:abstractNum w:abstractNumId="0" w15:restartNumberingAfterBreak="0">
     <w:nsid w:val="12C42D87"/>
     <w:multiLevelType w:val="hybridMultilevel"/>
@@ -3817,7 +3805,7 @@
 </file>
 
 <file path=word/styles.xml><?xml version="1.0" encoding="utf-8"?>
-<w:styles xmlns:mc="http://schemas.openxmlformats.org/markup-compatibility/2006" xmlns:r="http://schemas.openxmlformats.org/officeDocument/2006/relationships" xmlns:w="http://schemas.openxmlformats.org/wordprocessingml/2006/main" xmlns:w14="http://schemas.microsoft.com/office/word/2010/wordml" xmlns:w15="http://schemas.microsoft.com/office/word/2012/wordml" xmlns:w16se="http://schemas.microsoft.com/office/word/2015/wordml/symex" mc:Ignorable="w14 w15 w16se">
+<w:styles xmlns:mc="http://schemas.openxmlformats.org/markup-compatibility/2006" xmlns:r="http://schemas.openxmlformats.org/officeDocument/2006/relationships" xmlns:w="http://schemas.openxmlformats.org/wordprocessingml/2006/main" xmlns:w14="http://schemas.microsoft.com/office/word/2010/wordml" xmlns:w15="http://schemas.microsoft.com/office/word/2012/wordml" xmlns:w16cex="http://schemas.microsoft.com/office/word/2018/wordml/cex" xmlns:w16cid="http://schemas.microsoft.com/office/word/2016/wordml/cid" xmlns:w16="http://schemas.microsoft.com/office/word/2018/wordml" xmlns:w16sdtdh="http://schemas.microsoft.com/office/word/2020/wordml/sdtdatahash" xmlns:w16se="http://schemas.microsoft.com/office/word/2015/wordml/symex" mc:Ignorable="w14 w15 w16se w16cid w16 w16cex w16sdtdh">
   <w:docDefaults>
     <w:rPrDefault>
       <w:rPr>
@@ -3833,7 +3821,7 @@
       </w:pPr>
     </w:pPrDefault>
   </w:docDefaults>
-  <w:latentStyles w:defLockedState="0" w:defUIPriority="99" w:defSemiHidden="0" w:defUnhideWhenUsed="0" w:defQFormat="0" w:count="371">
+  <w:latentStyles w:defLockedState="0" w:defUIPriority="99" w:defSemiHidden="0" w:defUnhideWhenUsed="0" w:defQFormat="0" w:count="376">
     <w:lsdException w:name="Normal" w:uiPriority="0" w:qFormat="1"/>
     <w:lsdException w:name="heading 1" w:uiPriority="9" w:qFormat="1"/>
     <w:lsdException w:name="heading 2" w:semiHidden="1" w:uiPriority="9" w:unhideWhenUsed="1" w:qFormat="1"/>
@@ -3939,7 +3927,6 @@
     <w:lsdException w:name="HTML Sample" w:semiHidden="1" w:unhideWhenUsed="1"/>
     <w:lsdException w:name="HTML Typewriter" w:semiHidden="1" w:unhideWhenUsed="1"/>
     <w:lsdException w:name="HTML Variable" w:semiHidden="1" w:unhideWhenUsed="1"/>
-    <w:lsdException w:name="Normal Table" w:semiHidden="1" w:unhideWhenUsed="1"/>
     <w:lsdException w:name="annotation subject" w:semiHidden="1" w:unhideWhenUsed="1"/>
     <w:lsdException w:name="No List" w:semiHidden="1" w:unhideWhenUsed="1"/>
     <w:lsdException w:name="Outline List 1" w:semiHidden="1" w:unhideWhenUsed="1"/>
@@ -3982,11 +3969,8 @@
     <w:lsdException w:name="Table Contemporary" w:semiHidden="1" w:unhideWhenUsed="1"/>
     <w:lsdException w:name="Table Elegant" w:semiHidden="1" w:unhideWhenUsed="1"/>
     <w:lsdException w:name="Table Professional" w:semiHidden="1" w:unhideWhenUsed="1"/>
-    <w:lsdException w:name="Table Subtle 1" w:semiHidden="1" w:unhideWhenUsed="1"/>
     <w:lsdException w:name="Table Subtle 2" w:semiHidden="1" w:unhideWhenUsed="1"/>
     <w:lsdException w:name="Table Web 1" w:semiHidden="1" w:unhideWhenUsed="1"/>
-    <w:lsdException w:name="Table Web 2" w:semiHidden="1" w:unhideWhenUsed="1"/>
-    <w:lsdException w:name="Table Web 3" w:semiHidden="1" w:unhideWhenUsed="1"/>
     <w:lsdException w:name="Balloon Text" w:semiHidden="1" w:unhideWhenUsed="1"/>
     <w:lsdException w:name="Table Grid" w:uiPriority="39"/>
     <w:lsdException w:name="Table Theme" w:semiHidden="1" w:unhideWhenUsed="1"/>
@@ -4205,6 +4189,11 @@
     <w:lsdException w:name="List Table 5 Dark Accent 6" w:uiPriority="50"/>
     <w:lsdException w:name="List Table 6 Colorful Accent 6" w:uiPriority="51"/>
     <w:lsdException w:name="List Table 7 Colorful Accent 6" w:uiPriority="52"/>
+    <w:lsdException w:name="Mention" w:semiHidden="1" w:unhideWhenUsed="1"/>
+    <w:lsdException w:name="Smart Hyperlink" w:semiHidden="1" w:unhideWhenUsed="1"/>
+    <w:lsdException w:name="Hashtag" w:semiHidden="1" w:unhideWhenUsed="1"/>
+    <w:lsdException w:name="Unresolved Mention" w:semiHidden="1" w:unhideWhenUsed="1"/>
+    <w:lsdException w:name="Smart Link" w:semiHidden="1" w:unhideWhenUsed="1"/>
   </w:latentStyles>
   <w:style w:type="paragraph" w:default="1" w:styleId="a">
     <w:name w:val="Normal"/>

</xml_diff>